<commit_message>
New translations [template]  - deriv affiliate team - seminar - email 1.docx (Vietnamese)
</commit_message>
<xml_diff>
--- a/public/email/crowdin/translations/vi/[TEMPLATE]  - Deriv Affiliate team - seminar - EMAIL 1.docx
+++ b/public/email/crowdin/translations/vi/[TEMPLATE]  - Deriv Affiliate team - seminar - EMAIL 1.docx
@@ -13,7 +13,7 @@
         <w:pStyle w:val="P68B1DB1-Normal1"/>
       </w:pPr>
       <w:r>
-        <w:t xml:space="preserve">ENGLISH / </w:t>
+        <w:t xml:space="preserve">TIẾNG ANH / </w:t>
       </w:r>
       <w:hyperlink w:anchor="p49jshfwap3b">
         <w:r>
@@ -21,7 +21,7 @@
             <w:color w:val="1155cc"/>
             <w:u w:val="single"/>
           </w:rPr>
-          <w:t>SPANISH</w:t>
+          <w:t xml:space="preserve">TIẾNG TBN</w:t>
         </w:r>
       </w:hyperlink>
       <w:r>
@@ -33,7 +33,7 @@
             <w:color w:val="1155cc"/>
             <w:u w:val="single"/>
           </w:rPr>
-          <w:t xml:space="preserve">PORTUGUESE </w:t>
+          <w:t xml:space="preserve">TIẾNG BỒ ĐÀO NHA </w:t>
         </w:r>
       </w:hyperlink>
       <w:r>
@@ -45,7 +45,7 @@
             <w:color w:val="1155cc"/>
             <w:u w:val="single"/>
           </w:rPr>
-          <w:t xml:space="preserve">FRENCH </w:t>
+          <w:t xml:space="preserve">TIẾNG PHÁP </w:t>
         </w:r>
       </w:hyperlink>
       <w:r>
@@ -57,7 +57,7 @@
             <w:color w:val="1155cc"/>
             <w:u w:val="single"/>
           </w:rPr>
-          <w:t xml:space="preserve">VIETNAMESE </w:t>
+          <w:t xml:space="preserve">TIẾNG VIỆT </w:t>
         </w:r>
       </w:hyperlink>
       <w:r>
@@ -69,7 +69,7 @@
             <w:color w:val="1155cc"/>
             <w:u w:val="single"/>
           </w:rPr>
-          <w:t>THAI</w:t>
+          <w:t xml:space="preserve">TIẾNG THÁI</w:t>
         </w:r>
       </w:hyperlink>
     </w:p>
@@ -182,11 +182,11 @@
               <w:rPr>
                 <w:b w:val="1"/>
               </w:rPr>
-              <w:t>Background:</w:t>
+              <w:t xml:space="preserve">Thông tin nền:</w:t>
             </w:r>
             <w:r>
               <w:br w:type="textWrapping"/>
-              <w:t xml:space="preserve">This is an invitation for affiliates to a meeting in their country or city. This is the first email to go out </w:t>
+              <w:t xml:space="preserve">Đây là lời mời dành cho các đối tác liên kết tham dự cuộc họp tại quốc gia hoặc thành phố của họ. Đây là email đầu tiên được gửi đi </w:t>
             </w:r>
           </w:p>
         </w:tc>
@@ -220,42 +220,42 @@
         <w:pStyle w:val="P68B1DB1-Normal1"/>
       </w:pPr>
       <w:r>
-        <w:t>ENGLISH</w:t>
-      </w:r>
-    </w:p>
-    <w:p>
-      <w:pPr>
-        <w:rPr>
-          <w:rFonts w:ascii="IBM Plex Sans" w:hAnsi="IBM Plex Sans" w:cs="IBM Plex Sans" w:eastAsia="IBM Plex Sans"/>
-          <w:b w:val="1"/>
-        </w:rPr>
-      </w:pPr>
-    </w:p>
-    <w:p>
-      <w:pPr>
-        <w:rPr>
-          <w:rFonts w:ascii="IBM Plex Sans" w:hAnsi="IBM Plex Sans" w:cs="IBM Plex Sans" w:eastAsia="IBM Plex Sans"/>
-          <w:b w:val="1"/>
-        </w:rPr>
-        <w:pStyle w:val="P68B1DB1-Normal2"/>
-      </w:pPr>
-      <w:r>
-        <w:rPr>
-          <w:b w:val="1"/>
-        </w:rPr>
-        <w:t xml:space="preserve">Subject line:</w:t>
-      </w:r>
-      <w:r>
-        <w:br w:type="textWrapping"/>
-        <w:t xml:space="preserve">Deriv Affiliate meeting | [CITY NAME] | [DATE]</w:t>
-        <w:br w:type="textWrapping"/>
-        <w:br w:type="textWrapping"/>
-      </w:r>
-      <w:r>
-        <w:rPr>
-          <w:b w:val="1"/>
-        </w:rPr>
-        <w:t>Body:</w:t>
+        <w:t xml:space="preserve">TIẾNG ANH</w:t>
+      </w:r>
+    </w:p>
+    <w:p>
+      <w:pPr>
+        <w:rPr>
+          <w:rFonts w:ascii="IBM Plex Sans" w:hAnsi="IBM Plex Sans" w:cs="IBM Plex Sans" w:eastAsia="IBM Plex Sans"/>
+          <w:b w:val="1"/>
+        </w:rPr>
+      </w:pPr>
+    </w:p>
+    <w:p>
+      <w:pPr>
+        <w:rPr>
+          <w:rFonts w:ascii="IBM Plex Sans" w:hAnsi="IBM Plex Sans" w:cs="IBM Plex Sans" w:eastAsia="IBM Plex Sans"/>
+          <w:b w:val="1"/>
+        </w:rPr>
+        <w:pStyle w:val="P68B1DB1-Normal2"/>
+      </w:pPr>
+      <w:r>
+        <w:rPr>
+          <w:b w:val="1"/>
+        </w:rPr>
+        <w:t xml:space="preserve">Tiêu đề:</w:t>
+      </w:r>
+      <w:r>
+        <w:br w:type="textWrapping"/>
+        <w:t xml:space="preserve">Cuộc họp Đối tác liên kết Deriv | [CITY NAME] | [DATE]</w:t>
+        <w:br w:type="textWrapping"/>
+        <w:br w:type="textWrapping"/>
+      </w:r>
+      <w:r>
+        <w:rPr>
+          <w:b w:val="1"/>
+        </w:rPr>
+        <w:t xml:space="preserve">Nội dung:</w:t>
       </w:r>
     </w:p>
     <w:p>
@@ -270,18 +270,18 @@
       <w:bookmarkStart w:colFirst="0" w:colLast="0" w:name="_elswkhobl3ky" w:id="1"/>
       <w:bookmarkEnd w:id="1"/>
       <w:r>
-        <w:t xml:space="preserve">See you in [CITY NAME]!</w:t>
-      </w:r>
-    </w:p>
-    <w:p>
-      <w:pPr>
-        <w:rPr>
-          <w:rFonts w:ascii="IBM Plex Sans" w:hAnsi="IBM Plex Sans" w:cs="IBM Plex Sans" w:eastAsia="IBM Plex Sans"/>
-        </w:rPr>
-        <w:pStyle w:val="P68B1DB1-Normal2"/>
-      </w:pPr>
-      <w:r>
-        <w:t xml:space="preserve">Great news! We will be in [CITY NAME] from</w:t>
+        <w:t xml:space="preserve">Hẹn gặp bạn tại [CITY NAME]!</w:t>
+      </w:r>
+    </w:p>
+    <w:p>
+      <w:pPr>
+        <w:rPr>
+          <w:rFonts w:ascii="IBM Plex Sans" w:hAnsi="IBM Plex Sans" w:cs="IBM Plex Sans" w:eastAsia="IBM Plex Sans"/>
+        </w:rPr>
+        <w:pStyle w:val="P68B1DB1-Normal2"/>
+      </w:pPr>
+      <w:r>
+        <w:t xml:space="preserve">Tin tốt! Chúng tôi sẽ có mặt tại [CITY NAME] từ</w:t>
       </w:r>
       <w:r>
         <w:rPr>
@@ -290,25 +290,25 @@
         <w:t xml:space="preserve"> </w:t>
       </w:r>
       <w:r>
-        <w:t xml:space="preserve">[DATE] to [DATE] 2023. Our affiliate team, led by [COUNTRY] Country Manager [AFFILIATE MANAGER NAME], look forward to an exclusive one-on-one session with you.</w:t>
-      </w:r>
-    </w:p>
-    <w:p>
-      <w:pPr>
-        <w:rPr>
-          <w:rFonts w:ascii="IBM Plex Sans" w:hAnsi="IBM Plex Sans" w:cs="IBM Plex Sans" w:eastAsia="IBM Plex Sans"/>
-        </w:rPr>
-      </w:pPr>
-    </w:p>
-    <w:p>
-      <w:pPr>
-        <w:rPr>
-          <w:rFonts w:ascii="IBM Plex Sans" w:hAnsi="IBM Plex Sans" w:cs="IBM Plex Sans" w:eastAsia="IBM Plex Sans"/>
-        </w:rPr>
-        <w:pStyle w:val="P68B1DB1-Normal2"/>
-      </w:pPr>
-      <w:r>
-        <w:t xml:space="preserve">We’d love to hear about your experience with our affiliate programme. If there’s any way we can improve your experience, here’s your chance to tell us.</w:t>
+        <w:t xml:space="preserve">[DATE] đến [DATE] năm 2023. Đội ngũ đối tác của chúng tôi, do Giám đốc quốc gia [COUNTRY] [AFFILIATE MANAGER NAME] dẫn dắt, rất mong được có phiên họp một-một độc quyền với bạn.</w:t>
+      </w:r>
+    </w:p>
+    <w:p>
+      <w:pPr>
+        <w:rPr>
+          <w:rFonts w:ascii="IBM Plex Sans" w:hAnsi="IBM Plex Sans" w:cs="IBM Plex Sans" w:eastAsia="IBM Plex Sans"/>
+        </w:rPr>
+      </w:pPr>
+    </w:p>
+    <w:p>
+      <w:pPr>
+        <w:rPr>
+          <w:rFonts w:ascii="IBM Plex Sans" w:hAnsi="IBM Plex Sans" w:cs="IBM Plex Sans" w:eastAsia="IBM Plex Sans"/>
+        </w:rPr>
+        <w:pStyle w:val="P68B1DB1-Normal2"/>
+      </w:pPr>
+      <w:r>
+        <w:t xml:space="preserve">Chúng tôi rất muốn nghe về trải nghiệm của bạn với chương trình đối tác. Nếu có bất kỳ cách nào mà chúng tôi có thể cải thiện trải nghiệm của bạn, đây là cơ hội để bạn cho chúng tôi biết.</w:t>
       </w:r>
     </w:p>
     <w:p>
@@ -327,19 +327,19 @@
         <w:pStyle w:val="P68B1DB1-Normal4"/>
       </w:pPr>
       <w:r>
-        <w:t>When?</w:t>
-      </w:r>
-    </w:p>
-    <w:p>
-      <w:pPr>
-        <w:rPr>
-          <w:rFonts w:ascii="IBM Plex Sans" w:hAnsi="IBM Plex Sans" w:cs="IBM Plex Sans" w:eastAsia="IBM Plex Sans"/>
-          <w:b w:val="1"/>
-        </w:rPr>
-        <w:pStyle w:val="P68B1DB1-Normal2"/>
-      </w:pPr>
-      <w:r>
-        <w:t xml:space="preserve">A 1-hour slot between 9:00 AM and 6:00 PM</w:t>
+        <w:t xml:space="preserve">Khi nào?</w:t>
+      </w:r>
+    </w:p>
+    <w:p>
+      <w:pPr>
+        <w:rPr>
+          <w:rFonts w:ascii="IBM Plex Sans" w:hAnsi="IBM Plex Sans" w:cs="IBM Plex Sans" w:eastAsia="IBM Plex Sans"/>
+          <w:b w:val="1"/>
+        </w:rPr>
+        <w:pStyle w:val="P68B1DB1-Normal2"/>
+      </w:pPr>
+      <w:r>
+        <w:t xml:space="preserve">Một khung giờ 1 tiếng giữa 9:00 sáng và 6:00 chiều</w:t>
       </w:r>
       <w:r>
         <w:rPr>
@@ -348,33 +348,33 @@
         <w:t xml:space="preserve"> </w:t>
       </w:r>
       <w:r>
-        <w:t xml:space="preserve">from [DATE] to [DATE]</w:t>
-      </w:r>
-    </w:p>
-    <w:p>
-      <w:pPr>
-        <w:rPr>
-          <w:rFonts w:ascii="IBM Plex Sans" w:hAnsi="IBM Plex Sans" w:cs="IBM Plex Sans" w:eastAsia="IBM Plex Sans"/>
-          <w:b w:val="1"/>
-        </w:rPr>
-      </w:pPr>
-    </w:p>
-    <w:p>
-      <w:pPr>
-        <w:rPr>
-          <w:rFonts w:ascii="IBM Plex Sans" w:hAnsi="IBM Plex Sans" w:cs="IBM Plex Sans" w:eastAsia="IBM Plex Sans"/>
-        </w:rPr>
-        <w:pStyle w:val="P68B1DB1-Normal2"/>
-      </w:pPr>
-      <w:r>
-        <w:rPr>
-          <w:b w:val="1"/>
-        </w:rPr>
-        <w:t>Where?</w:t>
-        <w:br w:type="textWrapping"/>
-      </w:r>
-      <w:r>
-        <w:t xml:space="preserve">To be confirmed</w:t>
+        <w:t xml:space="preserve">từ [DATE] đến [DATE]</w:t>
+      </w:r>
+    </w:p>
+    <w:p>
+      <w:pPr>
+        <w:rPr>
+          <w:rFonts w:ascii="IBM Plex Sans" w:hAnsi="IBM Plex Sans" w:cs="IBM Plex Sans" w:eastAsia="IBM Plex Sans"/>
+          <w:b w:val="1"/>
+        </w:rPr>
+      </w:pPr>
+    </w:p>
+    <w:p>
+      <w:pPr>
+        <w:rPr>
+          <w:rFonts w:ascii="IBM Plex Sans" w:hAnsi="IBM Plex Sans" w:cs="IBM Plex Sans" w:eastAsia="IBM Plex Sans"/>
+        </w:rPr>
+        <w:pStyle w:val="P68B1DB1-Normal2"/>
+      </w:pPr>
+      <w:r>
+        <w:rPr>
+          <w:b w:val="1"/>
+        </w:rPr>
+        <w:t xml:space="preserve">Địa điểm?</w:t>
+        <w:br w:type="textWrapping"/>
+      </w:r>
+      <w:r>
+        <w:t xml:space="preserve">Sẽ được xác nhận</w:t>
       </w:r>
     </w:p>
     <w:p>
@@ -393,90 +393,90 @@
         <w:pStyle w:val="P68B1DB1-Normal4"/>
       </w:pPr>
       <w:r>
-        <w:t xml:space="preserve">How to book a slot?</w:t>
-      </w:r>
-    </w:p>
-    <w:p>
-      <w:pPr>
-        <w:rPr>
-          <w:rFonts w:ascii="IBM Plex Sans" w:hAnsi="IBM Plex Sans" w:cs="IBM Plex Sans" w:eastAsia="IBM Plex Sans"/>
-        </w:rPr>
-        <w:pStyle w:val="P68B1DB1-Normal2"/>
-      </w:pPr>
-      <w:r>
-        <w:t xml:space="preserve">Pick a date and time, and reply to this email by [DATE]  (first come, first served)</w:t>
-      </w:r>
-    </w:p>
-    <w:p>
-      <w:pPr>
-        <w:rPr>
-          <w:rFonts w:ascii="IBM Plex Sans" w:hAnsi="IBM Plex Sans" w:cs="IBM Plex Sans" w:eastAsia="IBM Plex Sans"/>
-        </w:rPr>
-      </w:pPr>
-    </w:p>
-    <w:p>
-      <w:pPr>
-        <w:rPr>
-          <w:rFonts w:ascii="IBM Plex Sans" w:hAnsi="IBM Plex Sans" w:cs="IBM Plex Sans" w:eastAsia="IBM Plex Sans"/>
-        </w:rPr>
-        <w:pStyle w:val="P68B1DB1-Normal2"/>
-      </w:pPr>
-      <w:r>
-        <w:t xml:space="preserve">You’re welcome to bring along your clients and friends interested in learning more about trading on Deriv.</w:t>
-      </w:r>
-    </w:p>
-    <w:p>
-      <w:pPr>
-        <w:rPr>
-          <w:rFonts w:ascii="IBM Plex Sans" w:hAnsi="IBM Plex Sans" w:cs="IBM Plex Sans" w:eastAsia="IBM Plex Sans"/>
-        </w:rPr>
-      </w:pPr>
-    </w:p>
-    <w:p>
-      <w:pPr>
-        <w:rPr>
-          <w:rFonts w:ascii="IBM Plex Sans" w:hAnsi="IBM Plex Sans" w:cs="IBM Plex Sans" w:eastAsia="IBM Plex Sans"/>
-        </w:rPr>
-        <w:pStyle w:val="P68B1DB1-Normal2"/>
-      </w:pPr>
-      <w:r>
-        <w:t xml:space="preserve">We’re grateful for your continuous support and look forward to meeting you!</w:t>
-      </w:r>
-    </w:p>
-    <w:p>
-      <w:pPr>
-        <w:rPr>
-          <w:rFonts w:ascii="IBM Plex Sans" w:hAnsi="IBM Plex Sans" w:cs="IBM Plex Sans" w:eastAsia="IBM Plex Sans"/>
-        </w:rPr>
-      </w:pPr>
-    </w:p>
-    <w:p>
-      <w:pPr>
-        <w:rPr>
-          <w:rFonts w:ascii="IBM Plex Sans" w:hAnsi="IBM Plex Sans" w:cs="IBM Plex Sans" w:eastAsia="IBM Plex Sans"/>
-        </w:rPr>
-        <w:pStyle w:val="P68B1DB1-Normal2"/>
-      </w:pPr>
-      <w:r>
-        <w:t xml:space="preserve">P.S. We’re giving out free Deriv merchandise. Don’t miss out!</w:t>
-      </w:r>
-    </w:p>
-    <w:p>
-      <w:pPr>
-        <w:rPr>
-          <w:rFonts w:ascii="IBM Plex Sans" w:hAnsi="IBM Plex Sans" w:cs="IBM Plex Sans" w:eastAsia="IBM Plex Sans"/>
-        </w:rPr>
-      </w:pPr>
-    </w:p>
-    <w:p>
-      <w:pPr>
-        <w:rPr>
-          <w:rFonts w:ascii="IBM Plex Sans" w:hAnsi="IBM Plex Sans" w:cs="IBM Plex Sans" w:eastAsia="IBM Plex Sans"/>
-        </w:rPr>
-        <w:pStyle w:val="P68B1DB1-Normal2"/>
-      </w:pPr>
-      <w:r>
-        <w:t xml:space="preserve">If you have questions, contact us </w:t>
+        <w:t xml:space="preserve">Cách đặt lịch?</w:t>
+      </w:r>
+    </w:p>
+    <w:p>
+      <w:pPr>
+        <w:rPr>
+          <w:rFonts w:ascii="IBM Plex Sans" w:hAnsi="IBM Plex Sans" w:cs="IBM Plex Sans" w:eastAsia="IBM Plex Sans"/>
+        </w:rPr>
+        <w:pStyle w:val="P68B1DB1-Normal2"/>
+      </w:pPr>
+      <w:r>
+        <w:t xml:space="preserve">Chọn một ngày và giờ, và trả lời email này trước ngày [DATE] (người đến trước sẽ được phục vụ trước)</w:t>
+      </w:r>
+    </w:p>
+    <w:p>
+      <w:pPr>
+        <w:rPr>
+          <w:rFonts w:ascii="IBM Plex Sans" w:hAnsi="IBM Plex Sans" w:cs="IBM Plex Sans" w:eastAsia="IBM Plex Sans"/>
+        </w:rPr>
+      </w:pPr>
+    </w:p>
+    <w:p>
+      <w:pPr>
+        <w:rPr>
+          <w:rFonts w:ascii="IBM Plex Sans" w:hAnsi="IBM Plex Sans" w:cs="IBM Plex Sans" w:eastAsia="IBM Plex Sans"/>
+        </w:rPr>
+        <w:pStyle w:val="P68B1DB1-Normal2"/>
+      </w:pPr>
+      <w:r>
+        <w:t xml:space="preserve">Bạn có thể mang theo khách hàng và bạn bè đang muốn tìm hiểu thêm về giao dịch trên Deriv.</w:t>
+      </w:r>
+    </w:p>
+    <w:p>
+      <w:pPr>
+        <w:rPr>
+          <w:rFonts w:ascii="IBM Plex Sans" w:hAnsi="IBM Plex Sans" w:cs="IBM Plex Sans" w:eastAsia="IBM Plex Sans"/>
+        </w:rPr>
+      </w:pPr>
+    </w:p>
+    <w:p>
+      <w:pPr>
+        <w:rPr>
+          <w:rFonts w:ascii="IBM Plex Sans" w:hAnsi="IBM Plex Sans" w:cs="IBM Plex Sans" w:eastAsia="IBM Plex Sans"/>
+        </w:rPr>
+        <w:pStyle w:val="P68B1DB1-Normal2"/>
+      </w:pPr>
+      <w:r>
+        <w:t xml:space="preserve">Chúng tôi biết ơn sự hỗ trợ liên tục của bạn và rất mong được gặp bạn!</w:t>
+      </w:r>
+    </w:p>
+    <w:p>
+      <w:pPr>
+        <w:rPr>
+          <w:rFonts w:ascii="IBM Plex Sans" w:hAnsi="IBM Plex Sans" w:cs="IBM Plex Sans" w:eastAsia="IBM Plex Sans"/>
+        </w:rPr>
+      </w:pPr>
+    </w:p>
+    <w:p>
+      <w:pPr>
+        <w:rPr>
+          <w:rFonts w:ascii="IBM Plex Sans" w:hAnsi="IBM Plex Sans" w:cs="IBM Plex Sans" w:eastAsia="IBM Plex Sans"/>
+        </w:rPr>
+        <w:pStyle w:val="P68B1DB1-Normal2"/>
+      </w:pPr>
+      <w:r>
+        <w:t xml:space="preserve">P.S. Chúng tôi đang tặng các sản phẩm miễn phí của Deriv. Đừng bỏ lỡ nhé!</w:t>
+      </w:r>
+    </w:p>
+    <w:p>
+      <w:pPr>
+        <w:rPr>
+          <w:rFonts w:ascii="IBM Plex Sans" w:hAnsi="IBM Plex Sans" w:cs="IBM Plex Sans" w:eastAsia="IBM Plex Sans"/>
+        </w:rPr>
+      </w:pPr>
+    </w:p>
+    <w:p>
+      <w:pPr>
+        <w:rPr>
+          <w:rFonts w:ascii="IBM Plex Sans" w:hAnsi="IBM Plex Sans" w:cs="IBM Plex Sans" w:eastAsia="IBM Plex Sans"/>
+        </w:rPr>
+        <w:pStyle w:val="P68B1DB1-Normal2"/>
+      </w:pPr>
+      <w:r>
+        <w:t xml:space="preserve">Nếu bạn có câu hỏi, hãy liên hệ với chúng tôi </w:t>
       </w:r>
     </w:p>
     <w:p>
@@ -506,11 +506,11 @@
         <w:rPr>
           <w:b w:val="1"/>
         </w:rPr>
-        <w:t>SPANISH</w:t>
-        <w:br w:type="textWrapping"/>
-      </w:r>
-      <w:r>
-        <w:t xml:space="preserve">Back to</w:t>
+        <w:t xml:space="preserve">TIẾNG TBN</w:t>
+        <w:br w:type="textWrapping"/>
+      </w:r>
+      <w:r>
+        <w:t xml:space="preserve">Quay lại</w:t>
       </w:r>
       <w:r>
         <w:rPr>
@@ -525,7 +525,7 @@
             <w:color w:val="1155cc"/>
             <w:u w:val="single"/>
           </w:rPr>
-          <w:t>English</w:t>
+          <w:t xml:space="preserve">TIẾNG ANH</w:t>
         </w:r>
       </w:hyperlink>
     </w:p>
@@ -549,19 +549,19 @@
         <w:rPr>
           <w:b w:val="1"/>
         </w:rPr>
-        <w:t xml:space="preserve">Subject line:</w:t>
-      </w:r>
-      <w:r>
-        <w:br w:type="textWrapping"/>
-        <w:t xml:space="preserve">Reunión de afiliados de Deriv | [CITY NAME] | [DATE]</w:t>
-        <w:br w:type="textWrapping"/>
-        <w:br w:type="textWrapping"/>
-      </w:r>
-      <w:r>
-        <w:rPr>
-          <w:b w:val="1"/>
-        </w:rPr>
-        <w:t>Body:</w:t>
+        <w:t xml:space="preserve">Tiêu đề:</w:t>
+      </w:r>
+      <w:r>
+        <w:br w:type="textWrapping"/>
+        <w:t xml:space="preserve">Cuộc họp đối tác liên kết Deriv | [CITY NAME] | [DATE]</w:t>
+        <w:br w:type="textWrapping"/>
+        <w:br w:type="textWrapping"/>
+      </w:r>
+      <w:r>
+        <w:rPr>
+          <w:b w:val="1"/>
+        </w:rPr>
+        <w:t xml:space="preserve">Nội dung:</w:t>
       </w:r>
     </w:p>
     <w:p>
@@ -576,36 +576,36 @@
       <w:bookmarkStart w:colFirst="0" w:colLast="0" w:name="_pfbacnt3f3qn" w:id="3"/>
       <w:bookmarkEnd w:id="3"/>
       <w:r>
-        <w:t xml:space="preserve">Nos vemos en [CITY NAME]!</w:t>
-      </w:r>
-    </w:p>
-    <w:p>
-      <w:pPr>
-        <w:rPr>
-          <w:rFonts w:ascii="IBM Plex Sans" w:hAnsi="IBM Plex Sans" w:cs="IBM Plex Sans" w:eastAsia="IBM Plex Sans"/>
-        </w:rPr>
-        <w:pStyle w:val="P68B1DB1-Normal2"/>
-      </w:pPr>
-      <w:r>
-        <w:t xml:space="preserve">¡Buenas noticias! Estaremos en [CITY NAME] desde el [DATE] hasta el [DATE] de 2023. Nuestro equipo de afiliados, dirigido por el Gerente de Cuentas [AFFILIATE MANAGER NAME] de [COUNTRY], espera tener una sesión exclusiva contigo.</w:t>
-      </w:r>
-    </w:p>
-    <w:p>
-      <w:pPr>
-        <w:rPr>
-          <w:rFonts w:ascii="IBM Plex Sans" w:hAnsi="IBM Plex Sans" w:cs="IBM Plex Sans" w:eastAsia="IBM Plex Sans"/>
-        </w:rPr>
-      </w:pPr>
-    </w:p>
-    <w:p>
-      <w:pPr>
-        <w:rPr>
-          <w:rFonts w:ascii="IBM Plex Sans" w:hAnsi="IBM Plex Sans" w:cs="IBM Plex Sans" w:eastAsia="IBM Plex Sans"/>
-        </w:rPr>
-        <w:pStyle w:val="P68B1DB1-Normal2"/>
-      </w:pPr>
-      <w:r>
-        <w:t xml:space="preserve">Nos encantaría conocer tu experiencia con nuestro programa de afiliados. Si hay alguna forma en la que podamos mejorar tu experiencia, esta es tu oportunidad para contarnos.</w:t>
+        <w:t xml:space="preserve">Hẹn gặp bạn tại [CITY NAME]!</w:t>
+      </w:r>
+    </w:p>
+    <w:p>
+      <w:pPr>
+        <w:rPr>
+          <w:rFonts w:ascii="IBM Plex Sans" w:hAnsi="IBM Plex Sans" w:cs="IBM Plex Sans" w:eastAsia="IBM Plex Sans"/>
+        </w:rPr>
+        <w:pStyle w:val="P68B1DB1-Normal2"/>
+      </w:pPr>
+      <w:r>
+        <w:t xml:space="preserve">Tin tốt! Chúng tôi sẽ có mặt tại [CITY NAME] từ [DATE] đến [DATE] năm 2023. Đội ngũ liên kết của chúng tôi, do Giám đốc [AFFILIATE MANAGER NAME] của [COUNTRY] dẫn đầu, đang mong đợi một phiên làm việc độc quyền với bạn.</w:t>
+      </w:r>
+    </w:p>
+    <w:p>
+      <w:pPr>
+        <w:rPr>
+          <w:rFonts w:ascii="IBM Plex Sans" w:hAnsi="IBM Plex Sans" w:cs="IBM Plex Sans" w:eastAsia="IBM Plex Sans"/>
+        </w:rPr>
+      </w:pPr>
+    </w:p>
+    <w:p>
+      <w:pPr>
+        <w:rPr>
+          <w:rFonts w:ascii="IBM Plex Sans" w:hAnsi="IBM Plex Sans" w:cs="IBM Plex Sans" w:eastAsia="IBM Plex Sans"/>
+        </w:rPr>
+        <w:pStyle w:val="P68B1DB1-Normal2"/>
+      </w:pPr>
+      <w:r>
+        <w:t xml:space="preserve">Chúng tôi rất muốn biết về trải nghiệm của bạn với chương trình đối tác của chúng tôi. Nếu có cách nào mà chúng tôi có thể nâng cao trải nghiệm của bạn, đây là cơ hội để bạn cho chúng tôi biết.</w:t>
       </w:r>
     </w:p>
     <w:p>
@@ -624,18 +624,18 @@
         <w:pStyle w:val="P68B1DB1-Normal4"/>
       </w:pPr>
       <w:r>
-        <w:t>¿Cuándo?</w:t>
-      </w:r>
-    </w:p>
-    <w:p>
-      <w:pPr>
-        <w:rPr>
-          <w:rFonts w:ascii="IBM Plex Sans" w:hAnsi="IBM Plex Sans" w:cs="IBM Plex Sans" w:eastAsia="IBM Plex Sans"/>
-        </w:rPr>
-        <w:pStyle w:val="P68B1DB1-Normal2"/>
-      </w:pPr>
-      <w:r>
-        <w:t xml:space="preserve">Una hora entre las 9:00 y las 18:00 de [DATE] a [DATE].</w:t>
+        <w:t xml:space="preserve">Khi nào?</w:t>
+      </w:r>
+    </w:p>
+    <w:p>
+      <w:pPr>
+        <w:rPr>
+          <w:rFonts w:ascii="IBM Plex Sans" w:hAnsi="IBM Plex Sans" w:cs="IBM Plex Sans" w:eastAsia="IBM Plex Sans"/>
+        </w:rPr>
+        <w:pStyle w:val="P68B1DB1-Normal2"/>
+      </w:pPr>
+      <w:r>
+        <w:t xml:space="preserve">Một giờ giữa 9:00 và 18:00 từ [DATE] đến [DATE].</w:t>
       </w:r>
     </w:p>
     <w:p>
@@ -654,18 +654,18 @@
         <w:pStyle w:val="P68B1DB1-Normal4"/>
       </w:pPr>
       <w:r>
-        <w:t>¿Dónde?</w:t>
-      </w:r>
-    </w:p>
-    <w:p>
-      <w:pPr>
-        <w:rPr>
-          <w:rFonts w:ascii="IBM Plex Sans" w:hAnsi="IBM Plex Sans" w:cs="IBM Plex Sans" w:eastAsia="IBM Plex Sans"/>
-        </w:rPr>
-        <w:pStyle w:val="P68B1DB1-Normal2"/>
-      </w:pPr>
-      <w:r>
-        <w:t xml:space="preserve">Por confirmar</w:t>
+        <w:t xml:space="preserve">Ở đâu?</w:t>
+      </w:r>
+    </w:p>
+    <w:p>
+      <w:pPr>
+        <w:rPr>
+          <w:rFonts w:ascii="IBM Plex Sans" w:hAnsi="IBM Plex Sans" w:cs="IBM Plex Sans" w:eastAsia="IBM Plex Sans"/>
+        </w:rPr>
+        <w:pStyle w:val="P68B1DB1-Normal2"/>
+      </w:pPr>
+      <w:r>
+        <w:t xml:space="preserve">Chưa xác nhận</w:t>
       </w:r>
     </w:p>
     <w:p>
@@ -684,90 +684,90 @@
         <w:pStyle w:val="P68B1DB1-Normal4"/>
       </w:pPr>
       <w:r>
-        <w:t xml:space="preserve">¿Cómo reservar un espacio?</w:t>
-      </w:r>
-    </w:p>
-    <w:p>
-      <w:pPr>
-        <w:rPr>
-          <w:rFonts w:ascii="IBM Plex Sans" w:hAnsi="IBM Plex Sans" w:cs="IBM Plex Sans" w:eastAsia="IBM Plex Sans"/>
-        </w:rPr>
-        <w:pStyle w:val="P68B1DB1-Normal2"/>
-      </w:pPr>
-      <w:r>
-        <w:t xml:space="preserve">Elige una fecha y hora y responde a este correo electrónico antes del [DATE] (por orden de llegada).</w:t>
-      </w:r>
-    </w:p>
-    <w:p>
-      <w:pPr>
-        <w:rPr>
-          <w:rFonts w:ascii="IBM Plex Sans" w:hAnsi="IBM Plex Sans" w:cs="IBM Plex Sans" w:eastAsia="IBM Plex Sans"/>
-        </w:rPr>
-      </w:pPr>
-    </w:p>
-    <w:p>
-      <w:pPr>
-        <w:rPr>
-          <w:rFonts w:ascii="IBM Plex Sans" w:hAnsi="IBM Plex Sans" w:cs="IBM Plex Sans" w:eastAsia="IBM Plex Sans"/>
-        </w:rPr>
-        <w:pStyle w:val="P68B1DB1-Normal2"/>
-      </w:pPr>
-      <w:r>
-        <w:t xml:space="preserve">Te invitamos a traer a tus clientes y amigos interesados en aprender más sobre el trading en Deriv.</w:t>
-      </w:r>
-    </w:p>
-    <w:p>
-      <w:pPr>
-        <w:rPr>
-          <w:rFonts w:ascii="IBM Plex Sans" w:hAnsi="IBM Plex Sans" w:cs="IBM Plex Sans" w:eastAsia="IBM Plex Sans"/>
-        </w:rPr>
-      </w:pPr>
-    </w:p>
-    <w:p>
-      <w:pPr>
-        <w:rPr>
-          <w:rFonts w:ascii="IBM Plex Sans" w:hAnsi="IBM Plex Sans" w:cs="IBM Plex Sans" w:eastAsia="IBM Plex Sans"/>
-        </w:rPr>
-        <w:pStyle w:val="P68B1DB1-Normal2"/>
-      </w:pPr>
-      <w:r>
-        <w:t xml:space="preserve">Agradecemos tu continuo apoyo y estamos deseando reunirnos contigo.</w:t>
-      </w:r>
-    </w:p>
-    <w:p>
-      <w:pPr>
-        <w:rPr>
-          <w:rFonts w:ascii="IBM Plex Sans" w:hAnsi="IBM Plex Sans" w:cs="IBM Plex Sans" w:eastAsia="IBM Plex Sans"/>
-        </w:rPr>
-      </w:pPr>
-    </w:p>
-    <w:p>
-      <w:pPr>
-        <w:rPr>
-          <w:rFonts w:ascii="IBM Plex Sans" w:hAnsi="IBM Plex Sans" w:cs="IBM Plex Sans" w:eastAsia="IBM Plex Sans"/>
-        </w:rPr>
-        <w:pStyle w:val="P68B1DB1-Normal2"/>
-      </w:pPr>
-      <w:r>
-        <w:t xml:space="preserve">P.D. Vamos a regalar accesorios de Deriv. ¡No te lo pierdas!</w:t>
-      </w:r>
-    </w:p>
-    <w:p>
-      <w:pPr>
-        <w:rPr>
-          <w:rFonts w:ascii="IBM Plex Sans" w:hAnsi="IBM Plex Sans" w:cs="IBM Plex Sans" w:eastAsia="IBM Plex Sans"/>
-        </w:rPr>
-      </w:pPr>
-    </w:p>
-    <w:p>
-      <w:pPr>
-        <w:rPr>
-          <w:rFonts w:ascii="IBM Plex Sans" w:hAnsi="IBM Plex Sans" w:cs="IBM Plex Sans" w:eastAsia="IBM Plex Sans"/>
-        </w:rPr>
-        <w:pStyle w:val="P68B1DB1-Normal2"/>
-      </w:pPr>
-      <w:r>
-        <w:t xml:space="preserve">Si tienes preguntas, contáctanos</w:t>
+        <w:t xml:space="preserve">Cách đặt lịch?</w:t>
+      </w:r>
+    </w:p>
+    <w:p>
+      <w:pPr>
+        <w:rPr>
+          <w:rFonts w:ascii="IBM Plex Sans" w:hAnsi="IBM Plex Sans" w:cs="IBM Plex Sans" w:eastAsia="IBM Plex Sans"/>
+        </w:rPr>
+        <w:pStyle w:val="P68B1DB1-Normal2"/>
+      </w:pPr>
+      <w:r>
+        <w:t xml:space="preserve">Chọn một ngày và giờ và trả lời email này trước ngày [DATE] (người đến trước sẽ được phục vụ trước).</w:t>
+      </w:r>
+    </w:p>
+    <w:p>
+      <w:pPr>
+        <w:rPr>
+          <w:rFonts w:ascii="IBM Plex Sans" w:hAnsi="IBM Plex Sans" w:cs="IBM Plex Sans" w:eastAsia="IBM Plex Sans"/>
+        </w:rPr>
+      </w:pPr>
+    </w:p>
+    <w:p>
+      <w:pPr>
+        <w:rPr>
+          <w:rFonts w:ascii="IBM Plex Sans" w:hAnsi="IBM Plex Sans" w:cs="IBM Plex Sans" w:eastAsia="IBM Plex Sans"/>
+        </w:rPr>
+        <w:pStyle w:val="P68B1DB1-Normal2"/>
+      </w:pPr>
+      <w:r>
+        <w:t xml:space="preserve">Bạn được chào đón mang theo khách hàng và bạn bè quan tâm đến việc học thêm về giao dịch trên Deriv.</w:t>
+      </w:r>
+    </w:p>
+    <w:p>
+      <w:pPr>
+        <w:rPr>
+          <w:rFonts w:ascii="IBM Plex Sans" w:hAnsi="IBM Plex Sans" w:cs="IBM Plex Sans" w:eastAsia="IBM Plex Sans"/>
+        </w:rPr>
+      </w:pPr>
+    </w:p>
+    <w:p>
+      <w:pPr>
+        <w:rPr>
+          <w:rFonts w:ascii="IBM Plex Sans" w:hAnsi="IBM Plex Sans" w:cs="IBM Plex Sans" w:eastAsia="IBM Plex Sans"/>
+        </w:rPr>
+        <w:pStyle w:val="P68B1DB1-Normal2"/>
+      </w:pPr>
+      <w:r>
+        <w:t xml:space="preserve">Chúng tôi biết ơn sự hỗ trợ liên tục của bạn và rất mong được gặp bạn.</w:t>
+      </w:r>
+    </w:p>
+    <w:p>
+      <w:pPr>
+        <w:rPr>
+          <w:rFonts w:ascii="IBM Plex Sans" w:hAnsi="IBM Plex Sans" w:cs="IBM Plex Sans" w:eastAsia="IBM Plex Sans"/>
+        </w:rPr>
+      </w:pPr>
+    </w:p>
+    <w:p>
+      <w:pPr>
+        <w:rPr>
+          <w:rFonts w:ascii="IBM Plex Sans" w:hAnsi="IBM Plex Sans" w:cs="IBM Plex Sans" w:eastAsia="IBM Plex Sans"/>
+        </w:rPr>
+        <w:pStyle w:val="P68B1DB1-Normal2"/>
+      </w:pPr>
+      <w:r>
+        <w:t xml:space="preserve">P.D. Chúng tôi sẽ có những món quà tặng miễn phí từ Deriv. Đừng bỏ lỡ!</w:t>
+      </w:r>
+    </w:p>
+    <w:p>
+      <w:pPr>
+        <w:rPr>
+          <w:rFonts w:ascii="IBM Plex Sans" w:hAnsi="IBM Plex Sans" w:cs="IBM Plex Sans" w:eastAsia="IBM Plex Sans"/>
+        </w:rPr>
+      </w:pPr>
+    </w:p>
+    <w:p>
+      <w:pPr>
+        <w:rPr>
+          <w:rFonts w:ascii="IBM Plex Sans" w:hAnsi="IBM Plex Sans" w:cs="IBM Plex Sans" w:eastAsia="IBM Plex Sans"/>
+        </w:rPr>
+        <w:pStyle w:val="P68B1DB1-Normal2"/>
+      </w:pPr>
+      <w:r>
+        <w:t xml:space="preserve">Nếu bạn có câu hỏi, hãy liên hệ với chúng tôi</w:t>
       </w:r>
     </w:p>
     <w:p>
@@ -839,11 +839,11 @@
         <w:rPr>
           <w:b w:val="1"/>
         </w:rPr>
-        <w:t>PORTUGUESE</w:t>
-        <w:br w:type="textWrapping"/>
-      </w:r>
-      <w:r>
-        <w:t xml:space="preserve">Back to</w:t>
+        <w:t xml:space="preserve">TIẾNG BỒ ĐÀO NHA</w:t>
+        <w:br w:type="textWrapping"/>
+      </w:r>
+      <w:r>
+        <w:t xml:space="preserve">Quay lại</w:t>
       </w:r>
       <w:r>
         <w:rPr>
@@ -858,7 +858,7 @@
             <w:color w:val="1155cc"/>
             <w:u w:val="single"/>
           </w:rPr>
-          <w:t>English</w:t>
+          <w:t xml:space="preserve">TIẾNG ANH</w:t>
         </w:r>
       </w:hyperlink>
     </w:p>
@@ -882,19 +882,19 @@
         <w:rPr>
           <w:b w:val="1"/>
         </w:rPr>
-        <w:t xml:space="preserve">Subject line:</w:t>
-      </w:r>
-      <w:r>
-        <w:br w:type="textWrapping"/>
-        <w:t xml:space="preserve">Encontro de Afiliados da Deriv | [CITY NAME] | [DATE]</w:t>
-        <w:br w:type="textWrapping"/>
-        <w:br w:type="textWrapping"/>
-      </w:r>
-      <w:r>
-        <w:rPr>
-          <w:b w:val="1"/>
-        </w:rPr>
-        <w:t>Body:</w:t>
+        <w:t xml:space="preserve">Tiêu đề:</w:t>
+      </w:r>
+      <w:r>
+        <w:br w:type="textWrapping"/>
+        <w:t xml:space="preserve">Cuộc gặp gỡ Đối tác liên kết Deriv | [CITY NAME] | [DATE]</w:t>
+        <w:br w:type="textWrapping"/>
+        <w:br w:type="textWrapping"/>
+      </w:r>
+      <w:r>
+        <w:rPr>
+          <w:b w:val="1"/>
+        </w:rPr>
+        <w:t xml:space="preserve">Nội dung:</w:t>
       </w:r>
     </w:p>
     <w:p>
@@ -909,7 +909,7 @@
       <w:bookmarkStart w:colFirst="0" w:colLast="0" w:name="_u2a0y4o72pch" w:id="5"/>
       <w:bookmarkEnd w:id="5"/>
       <w:r>
-        <w:t xml:space="preserve">Esperamos você em [CITY NAME]!</w:t>
+        <w:t xml:space="preserve">Hẹn gặp bạn tại [CITY NAME]!</w:t>
       </w:r>
     </w:p>
     <w:p>
@@ -921,7 +921,7 @@
         <w:pStyle w:val="P68B1DB1-Normal2"/>
       </w:pPr>
       <w:r>
-        <w:t xml:space="preserve">Ótimas notícias! Estaremos em [CITY NAME] de [DATE] a [DATE] de 2023. Nossa equipe de afiliados, liderada por [AFFILIATE MANAGER NAME], Gerente de Afiliados do [COUNTRY], deseja realizar uma sessão exclusiva com você. </w:t>
+        <w:t xml:space="preserve">Tin tốt! Chúng tôi sẽ có mặt tại [CITY NAME] từ [DATE] đến [DATE] năm 2023. Đội ngũ đối tác của chúng tôi, do [AFFILIATE MANAGER NAME], Giám đốc Đối tác của [COUNTRY], dẫn dắt, đang muốn thực hiện một phiên trao đổi độc quyền với bạn. </w:t>
       </w:r>
     </w:p>
     <w:p>
@@ -941,7 +941,7 @@
         <w:pStyle w:val="P68B1DB1-Normal2"/>
       </w:pPr>
       <w:r>
-        <w:t xml:space="preserve">Gostaríamos de conhecer melhor a sua experiência com o nosso programa de afiliados. Caso haja alguma possibilidade de melhorarmos a sua experiência, esta é a oportunidade de compartilhar conosco. </w:t>
+        <w:t xml:space="preserve">Chúng tôi rất muốn hiểu rõ hơn về trải nghiệm của bạn với chương trình đối tác của chúng tôi. Nếu có cách nào để chúng tôi có thể cải thiện trải nghiệm của bạn, đây chính là cơ hội để bạn chia sẻ với chúng tôi. </w:t>
       </w:r>
     </w:p>
     <w:p>
@@ -962,7 +962,7 @@
         <w:pStyle w:val="P68B1DB1-Normal4"/>
       </w:pPr>
       <w:r>
-        <w:t>Quando?</w:t>
+        <w:t xml:space="preserve">Khi nào?</w:t>
       </w:r>
     </w:p>
     <w:p>
@@ -974,7 +974,7 @@
         <w:pStyle w:val="P68B1DB1-Normal2"/>
       </w:pPr>
       <w:r>
-        <w:t xml:space="preserve">Uma sessão de 1 hora, entre 9:00h e 18:00h, de [DATE] a [DATE]</w:t>
+        <w:t xml:space="preserve">Một phiên 1 giờ, giữa 9:00 và 18:00, từ [DATE] đến [DATE]</w:t>
       </w:r>
     </w:p>
     <w:p>
@@ -997,11 +997,11 @@
         <w:rPr>
           <w:b w:val="1"/>
         </w:rPr>
-        <w:t>Onde?</w:t>
-        <w:br w:type="textWrapping"/>
-      </w:r>
-      <w:r>
-        <w:t xml:space="preserve">A confirmar</w:t>
+        <w:t xml:space="preserve">Địa điểm?</w:t>
+        <w:br w:type="textWrapping"/>
+      </w:r>
+      <w:r>
+        <w:t xml:space="preserve">Sẽ được xác nhận</w:t>
       </w:r>
     </w:p>
     <w:p>
@@ -1022,7 +1022,7 @@
         <w:pStyle w:val="P68B1DB1-Normal4"/>
       </w:pPr>
       <w:r>
-        <w:t xml:space="preserve">Como reservar um horário?</w:t>
+        <w:t xml:space="preserve">Cách nào để đặt lịch?</w:t>
       </w:r>
     </w:p>
     <w:p>
@@ -1034,7 +1034,7 @@
         <w:pStyle w:val="P68B1DB1-Normal2"/>
       </w:pPr>
       <w:r>
-        <w:t xml:space="preserve">Escolha uma data e um horário e responda a este e-mail até [DATE] (por ordem de chegada)</w:t>
+        <w:t xml:space="preserve">Chọn một ngày và giờ và trả lời email này trước [DATE] (theo thứ tự đến trước được phục vụ trước)</w:t>
       </w:r>
     </w:p>
     <w:p>
@@ -1054,7 +1054,7 @@
         <w:pStyle w:val="P68B1DB1-Normal2"/>
       </w:pPr>
       <w:r>
-        <w:t xml:space="preserve">Você está convidado(a) a trazer seus clientes e amigos que estejam interessados em aprender mais sobre a negociação na Deriv.</w:t>
+        <w:t xml:space="preserve">Bạn được mời mang theo khách hàng và bạn bè quan tâm đến việc tìm hiểu thêm về giao dịch tại Deriv.</w:t>
       </w:r>
     </w:p>
     <w:p>
@@ -1074,7 +1074,7 @@
         <w:pStyle w:val="P68B1DB1-Normal2"/>
       </w:pPr>
       <w:r>
-        <w:t xml:space="preserve">Agradecemos o seu apoio incondicional e estamos ansiosos por este  encontro!</w:t>
+        <w:t xml:space="preserve">Chúng tôi rất biết ơn sự hỗ trợ không ngừng của bạn và mong chờ được gặp bạn trong thời gian tới!</w:t>
       </w:r>
     </w:p>
     <w:p>
@@ -1094,7 +1094,7 @@
         <w:pStyle w:val="P68B1DB1-Normal2"/>
       </w:pPr>
       <w:r>
-        <w:t xml:space="preserve">P.S. Iremos distribuir vários brindes da Deriv gratuitamente. Não perca! </w:t>
+        <w:t xml:space="preserve">P.S. Chúng tôi sẽ phát các sản phẩm miễn phí của Deriv. Đừng bỏ lỡ! </w:t>
       </w:r>
     </w:p>
     <w:p>
@@ -1114,7 +1114,7 @@
         <w:pStyle w:val="P68B1DB1-Normal2"/>
       </w:pPr>
       <w:r>
-        <w:t xml:space="preserve">Se você tiver alguma dúvida, entre em contato conosco </w:t>
+        <w:t xml:space="preserve">Nếu bạn có bất kỳ câu hỏi nào, hãy liên hệ với chúng tôi </w:t>
       </w:r>
     </w:p>
     <w:p>
@@ -1187,11 +1187,11 @@
         <w:rPr>
           <w:b w:val="1"/>
         </w:rPr>
-        <w:t>FRENCH</w:t>
-        <w:br w:type="textWrapping"/>
-      </w:r>
-      <w:r>
-        <w:t xml:space="preserve">Back to</w:t>
+        <w:t xml:space="preserve">TIẾNG PHÁP</w:t>
+        <w:br w:type="textWrapping"/>
+      </w:r>
+      <w:r>
+        <w:t xml:space="preserve">Quay lại</w:t>
       </w:r>
       <w:r>
         <w:rPr>
@@ -1206,7 +1206,7 @@
             <w:color w:val="1155cc"/>
             <w:u w:val="single"/>
           </w:rPr>
-          <w:t>English</w:t>
+          <w:t xml:space="preserve">TIẾNG ANH</w:t>
         </w:r>
       </w:hyperlink>
     </w:p>
@@ -1230,19 +1230,19 @@
         <w:rPr>
           <w:b w:val="1"/>
         </w:rPr>
-        <w:t xml:space="preserve">Subject line:</w:t>
-      </w:r>
-      <w:r>
-        <w:br w:type="textWrapping"/>
-        <w:t xml:space="preserve">Réunion des affiliés Deriv | [CITY NAME] | [DATE]</w:t>
-        <w:br w:type="textWrapping"/>
-        <w:br w:type="textWrapping"/>
-      </w:r>
-      <w:r>
-        <w:rPr>
-          <w:b w:val="1"/>
-        </w:rPr>
-        <w:t>Body:</w:t>
+        <w:t xml:space="preserve">Tiêu đề:</w:t>
+      </w:r>
+      <w:r>
+        <w:br w:type="textWrapping"/>
+        <w:t xml:space="preserve">Cuộc họp Đối tác liên kết Deriv | [CITY NAME] | [DATE]</w:t>
+        <w:br w:type="textWrapping"/>
+        <w:br w:type="textWrapping"/>
+      </w:r>
+      <w:r>
+        <w:rPr>
+          <w:b w:val="1"/>
+        </w:rPr>
+        <w:t xml:space="preserve">Nội dung:</w:t>
       </w:r>
     </w:p>
     <w:p>
@@ -1257,36 +1257,36 @@
       <w:bookmarkStart w:colFirst="0" w:colLast="0" w:name="_s55gjsmhieak" w:id="7"/>
       <w:bookmarkEnd w:id="7"/>
       <w:r>
-        <w:t xml:space="preserve">Rendez-vous dans [CITY NAME]!</w:t>
-      </w:r>
-    </w:p>
-    <w:p>
-      <w:pPr>
-        <w:rPr>
-          <w:rFonts w:ascii="IBM Plex Sans" w:hAnsi="IBM Plex Sans" w:cs="IBM Plex Sans" w:eastAsia="IBM Plex Sans"/>
-        </w:rPr>
-        <w:pStyle w:val="P68B1DB1-Normal2"/>
-      </w:pPr>
-      <w:r>
-        <w:t xml:space="preserve">Bonne nouvelle! Nous serons a  [CITY NAME] du [DATE] au [DATE] 2023. Notre équipe d'affiliation, dirigée par [COUNTRY] Responsable Pays [NOM DU GESTIONNAIRE AFFILIÉ], Nous attendons avec impatience une session exclusive en tête-à-tête avec vous.</w:t>
-      </w:r>
-    </w:p>
-    <w:p>
-      <w:pPr>
-        <w:rPr>
-          <w:rFonts w:ascii="IBM Plex Sans" w:hAnsi="IBM Plex Sans" w:cs="IBM Plex Sans" w:eastAsia="IBM Plex Sans"/>
-        </w:rPr>
-      </w:pPr>
-    </w:p>
-    <w:p>
-      <w:pPr>
-        <w:rPr>
-          <w:rFonts w:ascii="IBM Plex Sans" w:hAnsi="IBM Plex Sans" w:cs="IBM Plex Sans" w:eastAsia="IBM Plex Sans"/>
-        </w:rPr>
-        <w:pStyle w:val="P68B1DB1-Normal2"/>
-      </w:pPr>
-      <w:r>
-        <w:t xml:space="preserve">Nous aimerions connaître votre expérience avec notre programme d'affiliation. S'il existe un moyen d'améliorer votre expérience, voici votre chance de nous le dire.</w:t>
+        <w:t xml:space="preserve">Hẹn gặp bạn tại [CITY NAME]!</w:t>
+      </w:r>
+    </w:p>
+    <w:p>
+      <w:pPr>
+        <w:rPr>
+          <w:rFonts w:ascii="IBM Plex Sans" w:hAnsi="IBM Plex Sans" w:cs="IBM Plex Sans" w:eastAsia="IBM Plex Sans"/>
+        </w:rPr>
+        <w:pStyle w:val="P68B1DB1-Normal2"/>
+      </w:pPr>
+      <w:r>
+        <w:t xml:space="preserve">Tin tốt! Chúng tôi sẽ có mặt tại [CITY NAME] từ [DATE] đến [DATE] năm 2023. Đội ngũ đối tác của chúng tôi, do [COUNTRY] Giám đốc Quốc gia [NOM DU GESTIONNAIRE AFFILIÉ] đứng đầu, đang mong chờ một phiên họp độc quyền với bạn.</w:t>
+      </w:r>
+    </w:p>
+    <w:p>
+      <w:pPr>
+        <w:rPr>
+          <w:rFonts w:ascii="IBM Plex Sans" w:hAnsi="IBM Plex Sans" w:cs="IBM Plex Sans" w:eastAsia="IBM Plex Sans"/>
+        </w:rPr>
+      </w:pPr>
+    </w:p>
+    <w:p>
+      <w:pPr>
+        <w:rPr>
+          <w:rFonts w:ascii="IBM Plex Sans" w:hAnsi="IBM Plex Sans" w:cs="IBM Plex Sans" w:eastAsia="IBM Plex Sans"/>
+        </w:rPr>
+        <w:pStyle w:val="P68B1DB1-Normal2"/>
+      </w:pPr>
+      <w:r>
+        <w:t xml:space="preserve">Chúng tôi muốn biết về trải nghiệm của bạn với chương trình đối tác. Nếu có cách nào để cải thiện trải nghiệm của bạn, đây là cơ hội để bạn cho chúng tôi biết.</w:t>
       </w:r>
     </w:p>
     <w:p>
@@ -1305,45 +1305,45 @@
         <w:pStyle w:val="P68B1DB1-Normal4"/>
       </w:pPr>
       <w:r>
-        <w:t xml:space="preserve">Quand ?</w:t>
-      </w:r>
-    </w:p>
-    <w:p>
-      <w:pPr>
-        <w:rPr>
-          <w:rFonts w:ascii="IBM Plex Sans" w:hAnsi="IBM Plex Sans" w:cs="IBM Plex Sans" w:eastAsia="IBM Plex Sans"/>
-          <w:b w:val="1"/>
-        </w:rPr>
-        <w:pStyle w:val="P68B1DB1-Normal2"/>
-      </w:pPr>
-      <w:r>
-        <w:t xml:space="preserve">Un créneau d'1h entre 9h00 et 18h00 à partir du [DATE] au [DATE]</w:t>
-      </w:r>
-    </w:p>
-    <w:p>
-      <w:pPr>
-        <w:rPr>
-          <w:rFonts w:ascii="IBM Plex Sans" w:hAnsi="IBM Plex Sans" w:cs="IBM Plex Sans" w:eastAsia="IBM Plex Sans"/>
-          <w:b w:val="1"/>
-        </w:rPr>
-      </w:pPr>
-    </w:p>
-    <w:p>
-      <w:pPr>
-        <w:rPr>
-          <w:rFonts w:ascii="IBM Plex Sans" w:hAnsi="IBM Plex Sans" w:cs="IBM Plex Sans" w:eastAsia="IBM Plex Sans"/>
-        </w:rPr>
-        <w:pStyle w:val="P68B1DB1-Normal2"/>
-      </w:pPr>
-      <w:r>
-        <w:rPr>
-          <w:b w:val="1"/>
-        </w:rPr>
-        <w:t>Où?</w:t>
-        <w:br w:type="textWrapping"/>
-      </w:r>
-      <w:r>
-        <w:t xml:space="preserve">à confirmer</w:t>
+        <w:t xml:space="preserve">Khi nào?</w:t>
+      </w:r>
+    </w:p>
+    <w:p>
+      <w:pPr>
+        <w:rPr>
+          <w:rFonts w:ascii="IBM Plex Sans" w:hAnsi="IBM Plex Sans" w:cs="IBM Plex Sans" w:eastAsia="IBM Plex Sans"/>
+          <w:b w:val="1"/>
+        </w:rPr>
+        <w:pStyle w:val="P68B1DB1-Normal2"/>
+      </w:pPr>
+      <w:r>
+        <w:t xml:space="preserve">Một phiên 1 giờ giữa 9:00 và 18:00, từ [DATE] đến [DATE]</w:t>
+      </w:r>
+    </w:p>
+    <w:p>
+      <w:pPr>
+        <w:rPr>
+          <w:rFonts w:ascii="IBM Plex Sans" w:hAnsi="IBM Plex Sans" w:cs="IBM Plex Sans" w:eastAsia="IBM Plex Sans"/>
+          <w:b w:val="1"/>
+        </w:rPr>
+      </w:pPr>
+    </w:p>
+    <w:p>
+      <w:pPr>
+        <w:rPr>
+          <w:rFonts w:ascii="IBM Plex Sans" w:hAnsi="IBM Plex Sans" w:cs="IBM Plex Sans" w:eastAsia="IBM Plex Sans"/>
+        </w:rPr>
+        <w:pStyle w:val="P68B1DB1-Normal2"/>
+      </w:pPr>
+      <w:r>
+        <w:rPr>
+          <w:b w:val="1"/>
+        </w:rPr>
+        <w:t xml:space="preserve">Địa điểm?</w:t>
+        <w:br w:type="textWrapping"/>
+      </w:r>
+      <w:r>
+        <w:t xml:space="preserve">Sẽ được xác nhận</w:t>
       </w:r>
     </w:p>
     <w:p>
@@ -1362,90 +1362,90 @@
         <w:pStyle w:val="P68B1DB1-Normal4"/>
       </w:pPr>
       <w:r>
-        <w:t xml:space="preserve">Comment réserver un créneau ?</w:t>
-      </w:r>
-    </w:p>
-    <w:p>
-      <w:pPr>
-        <w:rPr>
-          <w:rFonts w:ascii="IBM Plex Sans" w:hAnsi="IBM Plex Sans" w:cs="IBM Plex Sans" w:eastAsia="IBM Plex Sans"/>
-        </w:rPr>
-        <w:pStyle w:val="P68B1DB1-Normal2"/>
-      </w:pPr>
-      <w:r>
-        <w:t xml:space="preserve">Choisissez une date et une heure, et répondez à cet e-mail avant le  [DATE]  (premier arrivé premier servi)</w:t>
-      </w:r>
-    </w:p>
-    <w:p>
-      <w:pPr>
-        <w:rPr>
-          <w:rFonts w:ascii="IBM Plex Sans" w:hAnsi="IBM Plex Sans" w:cs="IBM Plex Sans" w:eastAsia="IBM Plex Sans"/>
-        </w:rPr>
-      </w:pPr>
-    </w:p>
-    <w:p>
-      <w:pPr>
-        <w:rPr>
-          <w:rFonts w:ascii="IBM Plex Sans" w:hAnsi="IBM Plex Sans" w:cs="IBM Plex Sans" w:eastAsia="IBM Plex Sans"/>
-        </w:rPr>
-        <w:pStyle w:val="P68B1DB1-Normal2"/>
-      </w:pPr>
-      <w:r>
-        <w:t xml:space="preserve">Vous êtes invités à emmener vos clients et amis intéressés à en savoir plus sur le trading sur Deriv.</w:t>
-      </w:r>
-    </w:p>
-    <w:p>
-      <w:pPr>
-        <w:rPr>
-          <w:rFonts w:ascii="IBM Plex Sans" w:hAnsi="IBM Plex Sans" w:cs="IBM Plex Sans" w:eastAsia="IBM Plex Sans"/>
-        </w:rPr>
-      </w:pPr>
-    </w:p>
-    <w:p>
-      <w:pPr>
-        <w:rPr>
-          <w:rFonts w:ascii="IBM Plex Sans" w:hAnsi="IBM Plex Sans" w:cs="IBM Plex Sans" w:eastAsia="IBM Plex Sans"/>
-        </w:rPr>
-        <w:pStyle w:val="P68B1DB1-Normal2"/>
-      </w:pPr>
-      <w:r>
-        <w:t xml:space="preserve">Nous vous sommes reconnaissants pour votre soutien continu et avons hâte de vous rencontrer!</w:t>
-      </w:r>
-    </w:p>
-    <w:p>
-      <w:pPr>
-        <w:rPr>
-          <w:rFonts w:ascii="IBM Plex Sans" w:hAnsi="IBM Plex Sans" w:cs="IBM Plex Sans" w:eastAsia="IBM Plex Sans"/>
-        </w:rPr>
-      </w:pPr>
-    </w:p>
-    <w:p>
-      <w:pPr>
-        <w:rPr>
-          <w:rFonts w:ascii="IBM Plex Sans" w:hAnsi="IBM Plex Sans" w:cs="IBM Plex Sans" w:eastAsia="IBM Plex Sans"/>
-        </w:rPr>
-        <w:pStyle w:val="P68B1DB1-Normal2"/>
-      </w:pPr>
-      <w:r>
-        <w:t xml:space="preserve">P.S. Nous distribuons des produits Deriv gratuits. Ne manquez pas!</w:t>
-      </w:r>
-    </w:p>
-    <w:p>
-      <w:pPr>
-        <w:rPr>
-          <w:rFonts w:ascii="IBM Plex Sans" w:hAnsi="IBM Plex Sans" w:cs="IBM Plex Sans" w:eastAsia="IBM Plex Sans"/>
-        </w:rPr>
-      </w:pPr>
-    </w:p>
-    <w:p>
-      <w:pPr>
-        <w:rPr>
-          <w:rFonts w:ascii="IBM Plex Sans" w:hAnsi="IBM Plex Sans" w:cs="IBM Plex Sans" w:eastAsia="IBM Plex Sans"/>
-        </w:rPr>
-        <w:pStyle w:val="P68B1DB1-Normal2"/>
-      </w:pPr>
-      <w:r>
-        <w:t xml:space="preserve">Si vous avez des questions, contactez-nous sur </w:t>
+        <w:t xml:space="preserve">Cách đặt lịch?</w:t>
+      </w:r>
+    </w:p>
+    <w:p>
+      <w:pPr>
+        <w:rPr>
+          <w:rFonts w:ascii="IBM Plex Sans" w:hAnsi="IBM Plex Sans" w:cs="IBM Plex Sans" w:eastAsia="IBM Plex Sans"/>
+        </w:rPr>
+        <w:pStyle w:val="P68B1DB1-Normal2"/>
+      </w:pPr>
+      <w:r>
+        <w:t xml:space="preserve">Chọn một ngày và giờ và hãy trả lời email này trước [DATE] (người đến trước sẽ được phục vụ trước)</w:t>
+      </w:r>
+    </w:p>
+    <w:p>
+      <w:pPr>
+        <w:rPr>
+          <w:rFonts w:ascii="IBM Plex Sans" w:hAnsi="IBM Plex Sans" w:cs="IBM Plex Sans" w:eastAsia="IBM Plex Sans"/>
+        </w:rPr>
+      </w:pPr>
+    </w:p>
+    <w:p>
+      <w:pPr>
+        <w:rPr>
+          <w:rFonts w:ascii="IBM Plex Sans" w:hAnsi="IBM Plex Sans" w:cs="IBM Plex Sans" w:eastAsia="IBM Plex Sans"/>
+        </w:rPr>
+        <w:pStyle w:val="P68B1DB1-Normal2"/>
+      </w:pPr>
+      <w:r>
+        <w:t xml:space="preserve">Bạn được mời mang theo khách hàng và bạn bè quan tâm đến việc tìm hiểu thêm về giao dịch trên Deriv.</w:t>
+      </w:r>
+    </w:p>
+    <w:p>
+      <w:pPr>
+        <w:rPr>
+          <w:rFonts w:ascii="IBM Plex Sans" w:hAnsi="IBM Plex Sans" w:cs="IBM Plex Sans" w:eastAsia="IBM Plex Sans"/>
+        </w:rPr>
+      </w:pPr>
+    </w:p>
+    <w:p>
+      <w:pPr>
+        <w:rPr>
+          <w:rFonts w:ascii="IBM Plex Sans" w:hAnsi="IBM Plex Sans" w:cs="IBM Plex Sans" w:eastAsia="IBM Plex Sans"/>
+        </w:rPr>
+        <w:pStyle w:val="P68B1DB1-Normal2"/>
+      </w:pPr>
+      <w:r>
+        <w:t xml:space="preserve">Chúng tôi cảm ơn sự hỗ trợ liên tục của bạn và rất mong được gặp bạn!</w:t>
+      </w:r>
+    </w:p>
+    <w:p>
+      <w:pPr>
+        <w:rPr>
+          <w:rFonts w:ascii="IBM Plex Sans" w:hAnsi="IBM Plex Sans" w:cs="IBM Plex Sans" w:eastAsia="IBM Plex Sans"/>
+        </w:rPr>
+      </w:pPr>
+    </w:p>
+    <w:p>
+      <w:pPr>
+        <w:rPr>
+          <w:rFonts w:ascii="IBM Plex Sans" w:hAnsi="IBM Plex Sans" w:cs="IBM Plex Sans" w:eastAsia="IBM Plex Sans"/>
+        </w:rPr>
+        <w:pStyle w:val="P68B1DB1-Normal2"/>
+      </w:pPr>
+      <w:r>
+        <w:t xml:space="preserve">P.S. Chúng tôi sẽ phát các sản phẩm miễn phí của Deriv. Đừng bỏ lỡ!</w:t>
+      </w:r>
+    </w:p>
+    <w:p>
+      <w:pPr>
+        <w:rPr>
+          <w:rFonts w:ascii="IBM Plex Sans" w:hAnsi="IBM Plex Sans" w:cs="IBM Plex Sans" w:eastAsia="IBM Plex Sans"/>
+        </w:rPr>
+      </w:pPr>
+    </w:p>
+    <w:p>
+      <w:pPr>
+        <w:rPr>
+          <w:rFonts w:ascii="IBM Plex Sans" w:hAnsi="IBM Plex Sans" w:cs="IBM Plex Sans" w:eastAsia="IBM Plex Sans"/>
+        </w:rPr>
+        <w:pStyle w:val="P68B1DB1-Normal2"/>
+      </w:pPr>
+      <w:r>
+        <w:t xml:space="preserve">Nếu bạn có câu hỏi, hãy liên hệ với chúng tôi </w:t>
       </w:r>
     </w:p>
     <w:p>
@@ -1510,11 +1510,11 @@
         <w:rPr>
           <w:b w:val="1"/>
         </w:rPr>
-        <w:t>VIETNAMESE</w:t>
-        <w:br w:type="textWrapping"/>
-      </w:r>
-      <w:r>
-        <w:t xml:space="preserve">Back to</w:t>
+        <w:t xml:space="preserve">TIẾNG VIỆT</w:t>
+        <w:br w:type="textWrapping"/>
+      </w:r>
+      <w:r>
+        <w:t xml:space="preserve">Quay lại</w:t>
       </w:r>
       <w:r>
         <w:rPr>
@@ -1529,7 +1529,7 @@
             <w:color w:val="1155cc"/>
             <w:u w:val="single"/>
           </w:rPr>
-          <w:t>English</w:t>
+          <w:t xml:space="preserve">TIẾNG ANH</w:t>
         </w:r>
       </w:hyperlink>
     </w:p>
@@ -1553,19 +1553,19 @@
         <w:rPr>
           <w:b w:val="1"/>
         </w:rPr>
-        <w:t xml:space="preserve">Subject line:</w:t>
-      </w:r>
-      <w:r>
-        <w:br w:type="textWrapping"/>
-        <w:t xml:space="preserve">Gặp gỡ đối tác liên kết Deriv | [CITY NAME] | [DATE]</w:t>
-        <w:br w:type="textWrapping"/>
-        <w:br w:type="textWrapping"/>
-      </w:r>
-      <w:r>
-        <w:rPr>
-          <w:b w:val="1"/>
-        </w:rPr>
-        <w:t>Body:</w:t>
+        <w:t xml:space="preserve">Tiêu đề:</w:t>
+      </w:r>
+      <w:r>
+        <w:br w:type="textWrapping"/>
+        <w:t xml:space="preserve">Cuộc gặp gỡ đối tác liên kết Deriv | [CITY NAME] | [DATE]</w:t>
+        <w:br w:type="textWrapping"/>
+        <w:br w:type="textWrapping"/>
+      </w:r>
+      <w:r>
+        <w:rPr>
+          <w:b w:val="1"/>
+        </w:rPr>
+        <w:t xml:space="preserve">Nội dung:</w:t>
       </w:r>
     </w:p>
     <w:p>
@@ -1609,7 +1609,7 @@
         <w:pStyle w:val="P68B1DB1-Normal2"/>
       </w:pPr>
       <w:r>
-        <w:t xml:space="preserve">Chúng tôi muốn nghe trải nghiệm của bạn về chương trình tiếp thị liên kết. Nếu bạn có bất kỳ ý tưởng nào để chúng tôi có thể nâng cao trải nghiệm của bạn, hãy chia sẻ với chúng tôi.</w:t>
+        <w:t xml:space="preserve">Chúng tôi muốn nghe trải nghiệm của bạn về chương trình tiếp thị liên kết. Nếu bạn có ý tưởng nào để chúng tôi có thể nâng cao trải nghiệm của bạn, hãy cho chúng tôi biết.</w:t>
       </w:r>
     </w:p>
     <w:p>
@@ -1640,7 +1640,7 @@
         <w:pStyle w:val="P68B1DB1-Normal2"/>
       </w:pPr>
       <w:r>
-        <w:t xml:space="preserve">Tùy chọn một khung giờ với thời lượng 1 tiếng, trong khoảng thời gian từ 9:00 Sáng đến 6:00 Tối, từ ngày [DATE] đến ngày [DATE]</w:t>
+        <w:t xml:space="preserve">Tùy chọn một khung giờ 1 tiếng, trong khoảng thời gian từ 9:00 sáng đến 6:00 chiều, từ [DATE] đến [DATE]</w:t>
       </w:r>
     </w:p>
     <w:p>
@@ -1696,43 +1696,43 @@
         <w:pStyle w:val="P68B1DB1-Normal2"/>
       </w:pPr>
       <w:r>
-        <w:t xml:space="preserve">Chọn ngày giờ và phản hồi email này trước ngày [DATE]  (ưu tiên đơn đăng ký sớm)</w:t>
-      </w:r>
-    </w:p>
-    <w:p>
-      <w:pPr>
-        <w:rPr>
-          <w:rFonts w:ascii="IBM Plex Sans" w:hAnsi="IBM Plex Sans" w:cs="IBM Plex Sans" w:eastAsia="IBM Plex Sans"/>
-        </w:rPr>
-      </w:pPr>
-    </w:p>
-    <w:p>
-      <w:pPr>
-        <w:rPr>
-          <w:rFonts w:ascii="IBM Plex Sans" w:hAnsi="IBM Plex Sans" w:cs="IBM Plex Sans" w:eastAsia="IBM Plex Sans"/>
-        </w:rPr>
-        <w:pStyle w:val="P68B1DB1-Normal2"/>
-      </w:pPr>
-      <w:r>
-        <w:t xml:space="preserve">Bạn có thể dẫn theo khách hàng và bạn bè đang quan tâm và muốn tìm hiểu về các hoạt động trading trên Deriv.</w:t>
-      </w:r>
-    </w:p>
-    <w:p>
-      <w:pPr>
-        <w:rPr>
-          <w:rFonts w:ascii="IBM Plex Sans" w:hAnsi="IBM Plex Sans" w:cs="IBM Plex Sans" w:eastAsia="IBM Plex Sans"/>
-        </w:rPr>
-      </w:pPr>
-    </w:p>
-    <w:p>
-      <w:pPr>
-        <w:rPr>
-          <w:rFonts w:ascii="IBM Plex Sans" w:hAnsi="IBM Plex Sans" w:cs="IBM Plex Sans" w:eastAsia="IBM Plex Sans"/>
-        </w:rPr>
-        <w:pStyle w:val="P68B1DB1-Normal2"/>
-      </w:pPr>
-      <w:r>
-        <w:t xml:space="preserve">Chúng tôi trân trọng và cảm ơn sự ủng hộ không ngừng của bạn dành cho Deriv và mong chờ được gặp bạn!</w:t>
+        <w:t xml:space="preserve">Chọn ngày giờ và phản hồi email này trước [DATE] (ưu tiên đơn đăng ký sớm)</w:t>
+      </w:r>
+    </w:p>
+    <w:p>
+      <w:pPr>
+        <w:rPr>
+          <w:rFonts w:ascii="IBM Plex Sans" w:hAnsi="IBM Plex Sans" w:cs="IBM Plex Sans" w:eastAsia="IBM Plex Sans"/>
+        </w:rPr>
+      </w:pPr>
+    </w:p>
+    <w:p>
+      <w:pPr>
+        <w:rPr>
+          <w:rFonts w:ascii="IBM Plex Sans" w:hAnsi="IBM Plex Sans" w:cs="IBM Plex Sans" w:eastAsia="IBM Plex Sans"/>
+        </w:rPr>
+        <w:pStyle w:val="P68B1DB1-Normal2"/>
+      </w:pPr>
+      <w:r>
+        <w:t xml:space="preserve">Bạn có thể dẫn theo khách hàng và bạn bè có hứng thú muốn tìm hiểu về các hoạt động giao dịch trên Deriv.</w:t>
+      </w:r>
+    </w:p>
+    <w:p>
+      <w:pPr>
+        <w:rPr>
+          <w:rFonts w:ascii="IBM Plex Sans" w:hAnsi="IBM Plex Sans" w:cs="IBM Plex Sans" w:eastAsia="IBM Plex Sans"/>
+        </w:rPr>
+      </w:pPr>
+    </w:p>
+    <w:p>
+      <w:pPr>
+        <w:rPr>
+          <w:rFonts w:ascii="IBM Plex Sans" w:hAnsi="IBM Plex Sans" w:cs="IBM Plex Sans" w:eastAsia="IBM Plex Sans"/>
+        </w:rPr>
+        <w:pStyle w:val="P68B1DB1-Normal2"/>
+      </w:pPr>
+      <w:r>
+        <w:t xml:space="preserve">Chúng tôi trân trọng cảm ơn sự ủng hộ liên tục của bạn đối với Deriv và rất mong chờ được gặp bạn!</w:t>
       </w:r>
     </w:p>
     <w:p>
@@ -1768,7 +1768,7 @@
         <w:pStyle w:val="P68B1DB1-Normal2"/>
       </w:pPr>
       <w:r>
-        <w:t xml:space="preserve">Nếu bạn có bất cứ thắc mắc nào, liên hệ với chúng tôi qua [AFFILIATE MANAGER NO] (Viber/WhatsApp) | [AFFILIATE MANAGER EMAIL]</w:t>
+        <w:t xml:space="preserve">Nếu bạn có bất kỳ thắc mắc nào, hãy liên hệ với chúng tôi qua [AFFILIATE MANAGER NO] (Viber/WhatsApp) | [AFFILIATE MANAGER EMAIL]</w:t>
       </w:r>
     </w:p>
     <w:p>
@@ -1815,11 +1815,11 @@
         <w:rPr>
           <w:b w:val="1"/>
         </w:rPr>
-        <w:t>THAI</w:t>
-        <w:br w:type="textWrapping"/>
-      </w:r>
-      <w:r>
-        <w:t xml:space="preserve">Back to</w:t>
+        <w:t xml:space="preserve">TIẾNG THÁI</w:t>
+        <w:br w:type="textWrapping"/>
+      </w:r>
+      <w:r>
+        <w:t xml:space="preserve">Quay lại</w:t>
       </w:r>
       <w:r>
         <w:rPr>
@@ -1834,7 +1834,7 @@
             <w:color w:val="1155cc"/>
             <w:u w:val="single"/>
           </w:rPr>
-          <w:t>English</w:t>
+          <w:t xml:space="preserve">TIẾNG ANH</w:t>
         </w:r>
       </w:hyperlink>
     </w:p>
@@ -1858,19 +1858,19 @@
         <w:rPr>
           <w:b w:val="1"/>
         </w:rPr>
-        <w:t xml:space="preserve">Subject line:</w:t>
-      </w:r>
-      <w:r>
-        <w:br w:type="textWrapping"/>
-        <w:t xml:space="preserve">การประชุมพันธมิตรของ Deriv | [CITY NAME] | [DATE]</w:t>
-        <w:br w:type="textWrapping"/>
-        <w:br w:type="textWrapping"/>
-      </w:r>
-      <w:r>
-        <w:rPr>
-          <w:b w:val="1"/>
-        </w:rPr>
-        <w:t>Body:</w:t>
+        <w:t xml:space="preserve">Tiêu đề:</w:t>
+      </w:r>
+      <w:r>
+        <w:br w:type="textWrapping"/>
+        <w:t xml:space="preserve">Cuộc họp Đối tác liên kết của Deriv | [CITY NAME] | [DATE]</w:t>
+        <w:br w:type="textWrapping"/>
+        <w:br w:type="textWrapping"/>
+      </w:r>
+      <w:r>
+        <w:rPr>
+          <w:b w:val="1"/>
+        </w:rPr>
+        <w:t xml:space="preserve">Nội dung:</w:t>
       </w:r>
     </w:p>
     <w:p>
@@ -1885,18 +1885,18 @@
       <w:bookmarkStart w:colFirst="0" w:colLast="0" w:name="_t6wlmhoo84t6" w:id="11"/>
       <w:bookmarkEnd w:id="11"/>
       <w:r>
-        <w:t xml:space="preserve">แล้วพบกันที่ [CITY NAME]!</w:t>
-      </w:r>
-    </w:p>
-    <w:p>
-      <w:pPr>
-        <w:rPr>
-          <w:rFonts w:ascii="IBM Plex Sans" w:hAnsi="IBM Plex Sans" w:cs="IBM Plex Sans" w:eastAsia="IBM Plex Sans"/>
-        </w:rPr>
-        <w:pStyle w:val="P68B1DB1-Normal2"/>
-      </w:pPr>
-      <w:r>
-        <w:t xml:space="preserve">ข่าวดี! พวกเราจะมาเยือน [CITY NAME] ในช่วงตั้งแต่วันที่</w:t>
+        <w:t xml:space="preserve">Hẹn gặp bạn tại [CITY NAME]!</w:t>
+      </w:r>
+    </w:p>
+    <w:p>
+      <w:pPr>
+        <w:rPr>
+          <w:rFonts w:ascii="IBM Plex Sans" w:hAnsi="IBM Plex Sans" w:cs="IBM Plex Sans" w:eastAsia="IBM Plex Sans"/>
+        </w:rPr>
+        <w:pStyle w:val="P68B1DB1-Normal2"/>
+      </w:pPr>
+      <w:r>
+        <w:t xml:space="preserve">Tin vui! พวกเราจะมาเยือน [CITY NAME] ในช่วงตั้งแต่วันที่</w:t>
       </w:r>
       <w:r>
         <w:rPr>
@@ -1905,25 +1905,25 @@
         <w:t xml:space="preserve"> </w:t>
       </w:r>
       <w:r>
-        <w:t xml:space="preserve">[DATE] ถึงวันที่ [DATE] ปี ค.ศ. 2023 โดยทีมงานพันธมิตรของเราซึ่งนำโดยผู้จัดการประจำประเทศ [COUNTRY] คือคุณ  [AFFILIATE MANAGER NAME] นั้นตั้งตารอที่จะได้พบปะกับคุณในการนัดพบส่วนตัวรอบพิเศษ</w:t>
-      </w:r>
-    </w:p>
-    <w:p>
-      <w:pPr>
-        <w:rPr>
-          <w:rFonts w:ascii="IBM Plex Sans" w:hAnsi="IBM Plex Sans" w:cs="IBM Plex Sans" w:eastAsia="IBM Plex Sans"/>
-        </w:rPr>
-      </w:pPr>
-    </w:p>
-    <w:p>
-      <w:pPr>
-        <w:rPr>
-          <w:rFonts w:ascii="IBM Plex Sans" w:hAnsi="IBM Plex Sans" w:cs="IBM Plex Sans" w:eastAsia="IBM Plex Sans"/>
-        </w:rPr>
-        <w:pStyle w:val="P68B1DB1-Normal2"/>
-      </w:pPr>
-      <w:r>
-        <w:t xml:space="preserve">เรายินดีรับฟังประสบการณ์ของคุณที่เกี่ยวข้องกับโปรแกรมพันธมิตรของเรา หากมีวิธีใดที่เราสามารถปรับปรุงประสบการณ์ของคุณให้ดีขึ้นได้ นี่ถือเป็นโอกาสของคุณที่จะได้แจ้งให้เราทราบ</w:t>
+        <w:t xml:space="preserve">[DATE] ถึงวันที่ [DATE] ปี ค.ศ. Đội ngũ đối tác của chúng tôi, do Giám đốc quốc gia [COUNTRY] [AFFILIATE MANAGER NAME] lãnh đạo, đang rất mong chờ được gặp bạn trong một phiên tư vấn độc quyền.</w:t>
+      </w:r>
+    </w:p>
+    <w:p>
+      <w:pPr>
+        <w:rPr>
+          <w:rFonts w:ascii="IBM Plex Sans" w:hAnsi="IBM Plex Sans" w:cs="IBM Plex Sans" w:eastAsia="IBM Plex Sans"/>
+        </w:rPr>
+      </w:pPr>
+    </w:p>
+    <w:p>
+      <w:pPr>
+        <w:rPr>
+          <w:rFonts w:ascii="IBM Plex Sans" w:hAnsi="IBM Plex Sans" w:cs="IBM Plex Sans" w:eastAsia="IBM Plex Sans"/>
+        </w:rPr>
+        <w:pStyle w:val="P68B1DB1-Normal2"/>
+      </w:pPr>
+      <w:r>
+        <w:t xml:space="preserve">Chúng tôi muốn nghe về trải nghiệm của bạn với chương trình đối tác của chúng tôi. Nếu có cách nào mà chúng tôi có thể cải thiện trải nghiệm của bạn, đây chính là cơ hội để bạn nói cho chúng tôi biết.</w:t>
       </w:r>
     </w:p>
     <w:p>
@@ -1942,46 +1942,43 @@
         <w:pStyle w:val="P68B1DB1-Normal4"/>
       </w:pPr>
       <w:r>
-        <w:t>เมื่อไร?</w:t>
-      </w:r>
-    </w:p>
-    <w:p>
-      <w:pPr>
-        <w:rPr>
-          <w:rFonts w:ascii="IBM Plex Sans" w:hAnsi="IBM Plex Sans" w:cs="IBM Plex Sans" w:eastAsia="IBM Plex Sans"/>
-          <w:b w:val="1"/>
-        </w:rPr>
-        <w:pStyle w:val="P68B1DB1-Normal2"/>
-      </w:pPr>
-      <w:r>
-        <w:t xml:space="preserve">แต่ละสลอตหรือรอบนัดพบที่มีระยะเวลา 1 ชั่วโมงนั้นจัดขึ้นได้ระหว่าง 9:00 น. ถึง 18:00 น. ตั้งแต่วันที่ [DATE] ถึงวันที่ [DATE]</w:t>
-      </w:r>
-    </w:p>
-    <w:p>
-      <w:pPr>
-        <w:rPr>
-          <w:rFonts w:ascii="IBM Plex Sans" w:hAnsi="IBM Plex Sans" w:cs="IBM Plex Sans" w:eastAsia="IBM Plex Sans"/>
-          <w:b w:val="1"/>
-        </w:rPr>
-      </w:pPr>
-    </w:p>
-    <w:p>
-      <w:pPr>
-        <w:rPr>
-          <w:rFonts w:ascii="IBM Plex Sans" w:hAnsi="IBM Plex Sans" w:cs="IBM Plex Sans" w:eastAsia="IBM Plex Sans"/>
-        </w:rPr>
-        <w:pStyle w:val="P68B1DB1-Normal2"/>
-      </w:pPr>
-      <w:r>
-        <w:rPr>
-          <w:b w:val="1"/>
-        </w:rPr>
-        <w:t>ที่ไหน?</w:t>
-        <w:br w:type="textWrapping"/>
-        <w:t>เรา</w:t>
-      </w:r>
-      <w:r>
-        <w:t>จะมีการยืนยันในภายหลัง</w:t>
+        <w:t xml:space="preserve">Khi nào?</w:t>
+      </w:r>
+    </w:p>
+    <w:p>
+      <w:pPr>
+        <w:rPr>
+          <w:rFonts w:ascii="IBM Plex Sans" w:hAnsi="IBM Plex Sans" w:cs="IBM Plex Sans" w:eastAsia="IBM Plex Sans"/>
+          <w:b w:val="1"/>
+        </w:rPr>
+        <w:pStyle w:val="P68B1DB1-Normal2"/>
+      </w:pPr>
+      <w:r>
+        <w:t xml:space="preserve">Mỗi slot sẽ kéo dài 1 giờ, từ 9:00 sáng đến 18:00, bắt đầu từ [DATE] đến [DATE]. ถึง 18:00 น. Cách đặt lịch?</w:t>
+      </w:r>
+    </w:p>
+    <w:p>
+      <w:pPr>
+        <w:rPr>
+          <w:rFonts w:ascii="IBM Plex Sans" w:hAnsi="IBM Plex Sans" w:cs="IBM Plex Sans" w:eastAsia="IBM Plex Sans"/>
+          <w:b w:val="1"/>
+        </w:rPr>
+      </w:pPr>
+    </w:p>
+    <w:p>
+      <w:pPr>
+        <w:rPr>
+          <w:rFonts w:ascii="IBM Plex Sans" w:hAnsi="IBM Plex Sans" w:cs="IBM Plex Sans" w:eastAsia="IBM Plex Sans"/>
+        </w:rPr>
+        <w:pStyle w:val="P68B1DB1-Normal2"/>
+      </w:pPr>
+      <w:r>
+        <w:rPr>
+          <w:b w:val="1"/>
+        </w:rPr>
+        <w:t xml:space="preserve">Địa điểm?</w:t>
+        <w:br w:type="textWrapping"/>
+        <w:t xml:space="preserve">Chúng tôi sẽ có xác nhận sau</w:t>
       </w:r>
     </w:p>
     <w:p>
@@ -2000,101 +1997,101 @@
         <w:pStyle w:val="P68B1DB1-Normal4"/>
       </w:pPr>
       <w:r>
-        <w:t>จะจองสลอตหรือรอบนัดพบได้อย่างไร?</w:t>
-      </w:r>
-    </w:p>
-    <w:p>
-      <w:pPr>
-        <w:rPr>
-          <w:rFonts w:ascii="IBM Plex Sans" w:hAnsi="IBM Plex Sans" w:cs="IBM Plex Sans" w:eastAsia="IBM Plex Sans"/>
-        </w:rPr>
-        <w:pStyle w:val="P68B1DB1-Normal2"/>
-      </w:pPr>
-      <w:r>
-        <w:t xml:space="preserve">กรุณาเลือกวันที่และเวลา แล้วตอบกลับอีเมล์นี้ภายในวันที่ [DATE] (เราจะใช้หลัก "มาก่อนได้ก่อน" หากมีการจองซ้ำกัน)</w:t>
-      </w:r>
-    </w:p>
-    <w:p>
-      <w:pPr>
-        <w:rPr>
-          <w:rFonts w:ascii="IBM Plex Sans" w:hAnsi="IBM Plex Sans" w:cs="IBM Plex Sans" w:eastAsia="IBM Plex Sans"/>
-        </w:rPr>
-      </w:pPr>
-    </w:p>
-    <w:p>
-      <w:pPr>
-        <w:rPr>
-          <w:rFonts w:ascii="IBM Plex Sans" w:hAnsi="IBM Plex Sans" w:cs="IBM Plex Sans" w:eastAsia="IBM Plex Sans"/>
-        </w:rPr>
-        <w:pStyle w:val="P68B1DB1-Normal2"/>
-      </w:pPr>
-      <w:r>
-        <w:t xml:space="preserve">เรายินดีที่จะให้คุณนำลูกค้าและเพื่อนๆ ของคุณที่สนใจจะเรียนรู้เพิ่มเติมเกี่ยวกับการซื้อขายบน Deriv มาด้วยได้เช่นกัน</w:t>
-      </w:r>
-    </w:p>
-    <w:p>
-      <w:pPr>
-        <w:rPr>
-          <w:rFonts w:ascii="IBM Plex Sans" w:hAnsi="IBM Plex Sans" w:cs="IBM Plex Sans" w:eastAsia="IBM Plex Sans"/>
-        </w:rPr>
-      </w:pPr>
-    </w:p>
-    <w:p>
-      <w:pPr>
-        <w:rPr>
-          <w:rFonts w:ascii="IBM Plex Sans" w:hAnsi="IBM Plex Sans" w:cs="IBM Plex Sans" w:eastAsia="IBM Plex Sans"/>
-        </w:rPr>
-        <w:pStyle w:val="P68B1DB1-Normal2"/>
-      </w:pPr>
-      <w:r>
-        <w:t xml:space="preserve">เราขอขอบคุณสำหรับการสนับสนุนอย่างต่อเนื่องของคุณและหวังว่าจะได้พบกับคุณเร็วๆ นี้!</w:t>
-      </w:r>
-    </w:p>
-    <w:p>
-      <w:pPr>
-        <w:rPr>
-          <w:rFonts w:ascii="IBM Plex Sans" w:hAnsi="IBM Plex Sans" w:cs="IBM Plex Sans" w:eastAsia="IBM Plex Sans"/>
-        </w:rPr>
-      </w:pPr>
-    </w:p>
-    <w:p>
-      <w:pPr>
-        <w:rPr>
-          <w:rFonts w:ascii="IBM Plex Sans" w:hAnsi="IBM Plex Sans" w:cs="IBM Plex Sans" w:eastAsia="IBM Plex Sans"/>
-        </w:rPr>
-        <w:pStyle w:val="P68B1DB1-Normal2"/>
-      </w:pPr>
-      <w:r>
-        <w:t xml:space="preserve">ป.ล. เราจะมีการแจกสินค้าที่ระลึกของ Deriv ฟรี อย่าพลาด!</w:t>
-      </w:r>
-    </w:p>
-    <w:p>
-      <w:pPr>
-        <w:rPr>
-          <w:rFonts w:ascii="IBM Plex Sans" w:hAnsi="IBM Plex Sans" w:cs="IBM Plex Sans" w:eastAsia="IBM Plex Sans"/>
-        </w:rPr>
-      </w:pPr>
-    </w:p>
-    <w:p>
-      <w:pPr>
-        <w:rPr>
-          <w:rFonts w:ascii="IBM Plex Sans" w:hAnsi="IBM Plex Sans" w:cs="IBM Plex Sans" w:eastAsia="IBM Plex Sans"/>
-        </w:rPr>
-        <w:pStyle w:val="P68B1DB1-Normal2"/>
-      </w:pPr>
-      <w:r>
-        <w:t xml:space="preserve">หากคุณมีข้อสงสัย โปรดติดต่อเราผ่านทาง </w:t>
-      </w:r>
-    </w:p>
-    <w:p>
-      <w:pPr>
-        <w:rPr>
-          <w:rFonts w:ascii="IBM Plex Sans" w:hAnsi="IBM Plex Sans" w:cs="IBM Plex Sans" w:eastAsia="IBM Plex Sans"/>
-        </w:rPr>
-        <w:pStyle w:val="P68B1DB1-Normal2"/>
-      </w:pPr>
-      <w:r>
-        <w:t xml:space="preserve">[AFFILIATE MANAGER NO] (Viber/WhatsApp) | [AFFILIATE MANAGER EMAIL]</w:t>
+        <w:t xml:space="preserve">Bạn sẽ đặt lịch một slot hoặc một cuộc hẹn như thế nào?</w:t>
+      </w:r>
+    </w:p>
+    <w:p>
+      <w:pPr>
+        <w:rPr>
+          <w:rFonts w:ascii="IBM Plex Sans" w:hAnsi="IBM Plex Sans" w:cs="IBM Plex Sans" w:eastAsia="IBM Plex Sans"/>
+        </w:rPr>
+        <w:pStyle w:val="P68B1DB1-Normal2"/>
+      </w:pPr>
+      <w:r>
+        <w:t xml:space="preserve">Vui lòng chọn ngày và giờ, rồi phản hồi lại email này trước [DATE] (chúng tôi sẽ sử dụng nguyên tắc đến trước, được phục vụ trước nếu có nhiều đơn đặt chồng chéo).</w:t>
+      </w:r>
+    </w:p>
+    <w:p>
+      <w:pPr>
+        <w:rPr>
+          <w:rFonts w:ascii="IBM Plex Sans" w:hAnsi="IBM Plex Sans" w:cs="IBM Plex Sans" w:eastAsia="IBM Plex Sans"/>
+        </w:rPr>
+      </w:pPr>
+    </w:p>
+    <w:p>
+      <w:pPr>
+        <w:rPr>
+          <w:rFonts w:ascii="IBM Plex Sans" w:hAnsi="IBM Plex Sans" w:cs="IBM Plex Sans" w:eastAsia="IBM Plex Sans"/>
+        </w:rPr>
+        <w:pStyle w:val="P68B1DB1-Normal2"/>
+      </w:pPr>
+      <w:r>
+        <w:t xml:space="preserve">Chúng tôi rất vui mừng khi bạn có thể mang theo khách hàng và bạn bè của mình, những người muốn tìm hiểu thêm về cách giao dịch tại Deriv.</w:t>
+      </w:r>
+    </w:p>
+    <w:p>
+      <w:pPr>
+        <w:rPr>
+          <w:rFonts w:ascii="IBM Plex Sans" w:hAnsi="IBM Plex Sans" w:cs="IBM Plex Sans" w:eastAsia="IBM Plex Sans"/>
+        </w:rPr>
+      </w:pPr>
+    </w:p>
+    <w:p>
+      <w:pPr>
+        <w:rPr>
+          <w:rFonts w:ascii="IBM Plex Sans" w:hAnsi="IBM Plex Sans" w:cs="IBM Plex Sans" w:eastAsia="IBM Plex Sans"/>
+        </w:rPr>
+        <w:pStyle w:val="P68B1DB1-Normal2"/>
+      </w:pPr>
+      <w:r>
+        <w:t xml:space="preserve">Chúng tôi sẽ phát các sản phẩm của Deriv miễn phí, đừng bỏ lỡ cơ hội này!</w:t>
+      </w:r>
+    </w:p>
+    <w:p>
+      <w:pPr>
+        <w:rPr>
+          <w:rFonts w:ascii="IBM Plex Sans" w:hAnsi="IBM Plex Sans" w:cs="IBM Plex Sans" w:eastAsia="IBM Plex Sans"/>
+        </w:rPr>
+      </w:pPr>
+    </w:p>
+    <w:p>
+      <w:pPr>
+        <w:rPr>
+          <w:rFonts w:ascii="IBM Plex Sans" w:hAnsi="IBM Plex Sans" w:cs="IBM Plex Sans" w:eastAsia="IBM Plex Sans"/>
+        </w:rPr>
+        <w:pStyle w:val="P68B1DB1-Normal2"/>
+      </w:pPr>
+      <w:r>
+        <w:t xml:space="preserve">P.S. Chúng tôi sẽ có những món quà lưu niệm miễn phí từ Deriv. Đừng bỏ lỡ!</w:t>
+      </w:r>
+    </w:p>
+    <w:p>
+      <w:pPr>
+        <w:rPr>
+          <w:rFonts w:ascii="IBM Plex Sans" w:hAnsi="IBM Plex Sans" w:cs="IBM Plex Sans" w:eastAsia="IBM Plex Sans"/>
+        </w:rPr>
+      </w:pPr>
+    </w:p>
+    <w:p>
+      <w:pPr>
+        <w:rPr>
+          <w:rFonts w:ascii="IBM Plex Sans" w:hAnsi="IBM Plex Sans" w:cs="IBM Plex Sans" w:eastAsia="IBM Plex Sans"/>
+        </w:rPr>
+        <w:pStyle w:val="P68B1DB1-Normal2"/>
+      </w:pPr>
+      <w:r>
+        <w:t xml:space="preserve">Nếu bạn có bất kỳ thắc mắc nào, vui lòng liên hệ với chúng tôi qua </w:t>
+      </w:r>
+    </w:p>
+    <w:p>
+      <w:pPr>
+        <w:rPr>
+          <w:rFonts w:ascii="IBM Plex Sans" w:hAnsi="IBM Plex Sans" w:cs="IBM Plex Sans" w:eastAsia="IBM Plex Sans"/>
+        </w:rPr>
+        <w:pStyle w:val="P68B1DB1-Normal2"/>
+      </w:pPr>
+      <w:r>
+        <w:t xml:space="preserve">[SỐ QUẢN LÝ ĐỐI TÁC] (Viber/WhatsApp) | [EMAIL QUẢN LÝ ĐỐI TÁC]</w:t>
       </w:r>
     </w:p>
     <w:p>

</xml_diff>